<commit_message>
The ultimate target of my game...
</commit_message>
<xml_diff>
--- a/Project+Questionairre.docx
+++ b/Project+Questionairre.docx
@@ -42,8 +42,6 @@
           <w:szCs w:val="28"/>
         </w:rPr>
       </w:pPr>
-      <w:bookmarkStart w:id="0" w:name="_GoBack"/>
-      <w:bookmarkEnd w:id="0"/>
     </w:p>
     <w:p>
       <w:pPr>
@@ -310,14 +308,7 @@
           <w:sz w:val="28"/>
           <w:szCs w:val="28"/>
         </w:rPr>
-        <w:t xml:space="preserve"> save her </w:t>
-      </w:r>
-      <w:r>
-        <w:rPr>
-          <w:sz w:val="28"/>
-          <w:szCs w:val="28"/>
-        </w:rPr>
-        <w:t xml:space="preserve">from an evil king. But on the way, the evil king has sent </w:t>
+        <w:t xml:space="preserve"> save her from an evil king. But on the way, the evil king has sent </w:t>
       </w:r>
     </w:p>
     <w:p>
@@ -355,14 +346,7 @@
           <w:sz w:val="28"/>
           <w:szCs w:val="28"/>
         </w:rPr>
-        <w:t xml:space="preserve"> to </w:t>
-      </w:r>
-      <w:r>
-        <w:rPr>
-          <w:sz w:val="28"/>
-          <w:szCs w:val="28"/>
-        </w:rPr>
-        <w:t xml:space="preserve">stop him. The spy can take only three slashes and then he’s gone .Will he be able to dodge the guards and save the princess for his king? </w:t>
+        <w:t xml:space="preserve"> to stop him. The spy can take only three slashes and then he’s gone .Will he be able to dodge the guards and save the princess for his king? </w:t>
       </w:r>
     </w:p>
     <w:p>
@@ -2050,13 +2034,6 @@
                 <w:szCs w:val="28"/>
               </w:rPr>
             </w:pPr>
-            <w:r>
-              <w:rPr>
-                <w:sz w:val="28"/>
-                <w:szCs w:val="28"/>
-              </w:rPr>
-              <w:t>The Griffin</w:t>
-            </w:r>
           </w:p>
         </w:tc>
         <w:tc>
@@ -2079,13 +2056,6 @@
                 <w:szCs w:val="28"/>
               </w:rPr>
             </w:pPr>
-            <w:r>
-              <w:rPr>
-                <w:sz w:val="28"/>
-                <w:szCs w:val="28"/>
-              </w:rPr>
-              <w:t>After the spy gets the princess for his king, the griffin will carry them back to their kingdom</w:t>
-            </w:r>
           </w:p>
         </w:tc>
       </w:tr>
@@ -2387,41 +2357,41 @@
           <w:sz w:val="24"/>
           <w:szCs w:val="24"/>
         </w:rPr>
+        <w:t xml:space="preserve">Add images of scenes of the game to show each of the playing and non-playing characters at least once. </w:t>
+      </w:r>
+      <w:r>
+        <w:rPr>
+          <w:sz w:val="28"/>
+          <w:szCs w:val="28"/>
+        </w:rPr>
+        <w:t xml:space="preserve"> </w:t>
+      </w:r>
+    </w:p>
+    <w:p>
+      <w:pPr>
+        <w:rPr>
+          <w:sz w:val="28"/>
+          <w:szCs w:val="28"/>
+        </w:rPr>
+      </w:pPr>
+    </w:p>
+    <w:p>
+      <w:pPr>
+        <w:rPr>
+          <w:sz w:val="28"/>
+          <w:szCs w:val="28"/>
+        </w:rPr>
+      </w:pPr>
+    </w:p>
+    <w:p>
+      <w:pPr>
+        <w:rPr>
+          <w:sz w:val="28"/>
+          <w:szCs w:val="28"/>
+        </w:rPr>
+      </w:pPr>
+      <w:r>
         <w:lastRenderedPageBreak/>
-        <w:t xml:space="preserve">Add images of scenes of the game to show each of the playing and non-playing characters at least once. </w:t>
-      </w:r>
-      <w:r>
-        <w:rPr>
-          <w:sz w:val="28"/>
-          <w:szCs w:val="28"/>
-        </w:rPr>
-        <w:t xml:space="preserve"> </w:t>
-      </w:r>
-    </w:p>
-    <w:p>
-      <w:pPr>
-        <w:rPr>
-          <w:sz w:val="28"/>
-          <w:szCs w:val="28"/>
-        </w:rPr>
-      </w:pPr>
-    </w:p>
-    <w:p>
-      <w:pPr>
-        <w:rPr>
-          <w:sz w:val="28"/>
-          <w:szCs w:val="28"/>
-        </w:rPr>
-      </w:pPr>
-    </w:p>
-    <w:p>
-      <w:pPr>
-        <w:rPr>
-          <w:sz w:val="28"/>
-          <w:szCs w:val="28"/>
-        </w:rPr>
-      </w:pPr>
-      <w:r>
         <w:pict>
           <v:rect id="_x0000_i1031" style="width:0;height:1.5pt" o:hralign="center" o:hrstd="t" o:hr="t" fillcolor="#a0a0a0" stroked="f"/>
         </w:pict>
@@ -2524,14 +2494,7 @@
           <w:sz w:val="28"/>
           <w:szCs w:val="28"/>
         </w:rPr>
-        <w:t>g</w:t>
-      </w:r>
-      <w:r>
-        <w:rPr>
-          <w:sz w:val="28"/>
-          <w:szCs w:val="28"/>
-        </w:rPr>
-        <w:t>uards</w:t>
+        <w:t>guards</w:t>
       </w:r>
       <w:proofErr w:type="gramEnd"/>
       <w:r>
@@ -2596,6 +2559,8 @@
         </w:rPr>
         <w:t xml:space="preserve"> with the guards.</w:t>
       </w:r>
+      <w:bookmarkStart w:id="0" w:name="_GoBack"/>
+      <w:bookmarkEnd w:id="0"/>
       <w:r>
         <w:pict>
           <v:rect id="_x0000_i1037" style="width:0;height:1.5pt" o:hralign="center" o:hrstd="t" o:hr="t" fillcolor="#a0a0a0" stroked="f"/>

</xml_diff>